<commit_message>
alteracao de nova linha
</commit_message>
<xml_diff>
--- a/monografia/arquivo.docx
+++ b/monografia/arquivo.docx
@@ -10,6 +10,25 @@
       <w:r>
         <w:rPr/>
         <w:t>Teste de alteraçção</w:t>
+      </w:r>
+    </w:p>
+    <w:p>
+      <w:pPr>
+        <w:pStyle w:val="Normal"/>
+        <w:rPr/>
+      </w:pPr>
+      <w:r>
+        <w:rPr/>
+      </w:r>
+    </w:p>
+    <w:p>
+      <w:pPr>
+        <w:pStyle w:val="Normal"/>
+        <w:rPr/>
+      </w:pPr>
+      <w:r>
+        <w:rPr/>
+        <w:t>Nova linha adicionada</w:t>
       </w:r>
     </w:p>
     <w:sectPr>

</xml_diff>